<commit_message>
removed shitty shit game
</commit_message>
<xml_diff>
--- a/Resume/ColtonWorrellResume.docx
+++ b/Resume/ColtonWorrellResume.docx
@@ -6,6 +6,7 @@
       <w:pPr>
         <w:keepNext w:val="0"/>
         <w:keepLines w:val="0"/>
+        <w:pageBreakBefore w:val="0"/>
         <w:widowControl w:val="1"/>
         <w:pBdr>
           <w:top w:space="0" w:sz="0" w:val="nil"/>
@@ -54,6 +55,7 @@
       <w:pPr>
         <w:keepNext w:val="0"/>
         <w:keepLines w:val="0"/>
+        <w:pageBreakBefore w:val="0"/>
         <w:widowControl w:val="1"/>
         <w:pBdr>
           <w:top w:space="0" w:sz="0" w:val="nil"/>
@@ -111,6 +113,7 @@
       <w:pPr>
         <w:keepNext w:val="0"/>
         <w:keepLines w:val="0"/>
+        <w:pageBreakBefore w:val="0"/>
         <w:widowControl w:val="1"/>
         <w:pBdr>
           <w:top w:space="0" w:sz="0" w:val="nil"/>
@@ -188,7 +191,7 @@
           <w:szCs w:val="24"/>
           <w:rtl w:val="0"/>
         </w:rPr>
-        <w:t xml:space="preserve">     </w:t>
+        <w:t xml:space="preserve">          Orting </w:t>
       </w:r>
       <w:r>
         <w:rPr>
@@ -205,7 +208,7 @@
           <w:vertAlign w:val="baseline"/>
           <w:rtl w:val="0"/>
         </w:rPr>
-        <w:t xml:space="preserve">Redmond WA</w:t>
+        <w:t xml:space="preserve">WA</w:t>
         <w:tab/>
         <w:t xml:space="preserve">                               253-341-0503</w:t>
       </w:r>
@@ -214,6 +217,7 @@
       <w:pPr>
         <w:keepNext w:val="0"/>
         <w:keepLines w:val="0"/>
+        <w:pageBreakBefore w:val="0"/>
         <w:widowControl w:val="1"/>
         <w:pBdr>
           <w:top w:space="0" w:sz="0" w:val="nil"/>
@@ -273,6 +277,7 @@
       <w:pPr>
         <w:keepNext w:val="0"/>
         <w:keepLines w:val="0"/>
+        <w:pageBreakBefore w:val="0"/>
         <w:widowControl w:val="1"/>
         <w:pBdr>
           <w:top w:space="0" w:sz="0" w:val="nil"/>
@@ -321,6 +326,7 @@
       <w:pPr>
         <w:keepNext w:val="0"/>
         <w:keepLines w:val="0"/>
+        <w:pageBreakBefore w:val="0"/>
         <w:widowControl w:val="1"/>
         <w:numPr>
           <w:ilvl w:val="0"/>
@@ -378,6 +384,7 @@
       <w:pPr>
         <w:keepNext w:val="0"/>
         <w:keepLines w:val="0"/>
+        <w:pageBreakBefore w:val="0"/>
         <w:widowControl w:val="1"/>
         <w:numPr>
           <w:ilvl w:val="0"/>
@@ -435,6 +442,7 @@
       <w:pPr>
         <w:keepNext w:val="0"/>
         <w:keepLines w:val="0"/>
+        <w:pageBreakBefore w:val="0"/>
         <w:widowControl w:val="1"/>
         <w:numPr>
           <w:ilvl w:val="0"/>
@@ -499,6 +507,7 @@
       <w:pPr>
         <w:keepNext w:val="0"/>
         <w:keepLines w:val="0"/>
+        <w:pageBreakBefore w:val="0"/>
         <w:widowControl w:val="1"/>
         <w:numPr>
           <w:ilvl w:val="0"/>
@@ -532,6 +541,7 @@
       <w:pPr>
         <w:keepNext w:val="0"/>
         <w:keepLines w:val="0"/>
+        <w:pageBreakBefore w:val="0"/>
         <w:widowControl w:val="1"/>
         <w:numPr>
           <w:ilvl w:val="0"/>
@@ -570,6 +580,7 @@
       <w:pPr>
         <w:keepNext w:val="0"/>
         <w:keepLines w:val="0"/>
+        <w:pageBreakBefore w:val="0"/>
         <w:widowControl w:val="1"/>
         <w:pBdr>
           <w:top w:space="0" w:sz="0" w:val="nil"/>
@@ -606,6 +617,7 @@
       <w:pPr>
         <w:keepNext w:val="0"/>
         <w:keepLines w:val="0"/>
+        <w:pageBreakBefore w:val="0"/>
         <w:widowControl w:val="1"/>
         <w:pBdr>
           <w:top w:space="0" w:sz="0" w:val="nil"/>
@@ -654,6 +666,7 @@
       <w:pPr>
         <w:keepNext w:val="0"/>
         <w:keepLines w:val="0"/>
+        <w:pageBreakBefore w:val="0"/>
         <w:widowControl w:val="1"/>
         <w:pBdr>
           <w:top w:space="0" w:sz="0" w:val="nil"/>
@@ -705,6 +718,7 @@
       <w:pPr>
         <w:keepNext w:val="0"/>
         <w:keepLines w:val="0"/>
+        <w:pageBreakBefore w:val="0"/>
         <w:widowControl w:val="1"/>
         <w:numPr>
           <w:ilvl w:val="0"/>
@@ -757,6 +771,7 @@
       <w:pPr>
         <w:keepNext w:val="0"/>
         <w:keepLines w:val="0"/>
+        <w:pageBreakBefore w:val="0"/>
         <w:widowControl w:val="1"/>
         <w:numPr>
           <w:ilvl w:val="0"/>
@@ -814,6 +829,7 @@
       <w:pPr>
         <w:keepNext w:val="0"/>
         <w:keepLines w:val="0"/>
+        <w:pageBreakBefore w:val="0"/>
         <w:widowControl w:val="1"/>
         <w:pBdr>
           <w:top w:space="0" w:sz="0" w:val="nil"/>
@@ -850,6 +866,7 @@
       <w:pPr>
         <w:keepNext w:val="0"/>
         <w:keepLines w:val="0"/>
+        <w:pageBreakBefore w:val="0"/>
         <w:widowControl w:val="1"/>
         <w:pBdr>
           <w:top w:space="0" w:sz="0" w:val="nil"/>
@@ -905,6 +922,7 @@
       <w:pPr>
         <w:keepNext w:val="0"/>
         <w:keepLines w:val="0"/>
+        <w:pageBreakBefore w:val="0"/>
         <w:widowControl w:val="1"/>
         <w:numPr>
           <w:ilvl w:val="0"/>
@@ -940,7 +958,7 @@
           <w:rFonts w:ascii="Arial" w:cs="Arial" w:eastAsia="Arial" w:hAnsi="Arial"/>
           <w:rtl w:val="0"/>
         </w:rPr>
-        <w:t xml:space="preserve">Will graduate with a minor in mathematics</w:t>
+        <w:t xml:space="preserve">Graduated with a minor in mathematics</w:t>
       </w:r>
       <w:r>
         <w:rPr>
@@ -952,6 +970,7 @@
       <w:pPr>
         <w:keepNext w:val="0"/>
         <w:keepLines w:val="0"/>
+        <w:pageBreakBefore w:val="0"/>
         <w:widowControl w:val="1"/>
         <w:numPr>
           <w:ilvl w:val="0"/>
@@ -1009,6 +1028,7 @@
       <w:pPr>
         <w:keepNext w:val="0"/>
         <w:keepLines w:val="0"/>
+        <w:pageBreakBefore w:val="0"/>
         <w:widowControl w:val="1"/>
         <w:numPr>
           <w:ilvl w:val="0"/>
@@ -1044,7 +1064,7 @@
           <w:rFonts w:ascii="Arial" w:cs="Arial" w:eastAsia="Arial" w:hAnsi="Arial"/>
           <w:rtl w:val="0"/>
         </w:rPr>
-        <w:t xml:space="preserve">Accepted for MSCS degree program; will be continuing education part-time.</w:t>
+        <w:t xml:space="preserve">Enrolled in MSCS degree program; continuing education part-time.</w:t>
       </w:r>
       <w:r>
         <w:rPr>
@@ -1056,6 +1076,7 @@
       <w:pPr>
         <w:keepNext w:val="0"/>
         <w:keepLines w:val="0"/>
+        <w:pageBreakBefore w:val="0"/>
         <w:widowControl w:val="1"/>
         <w:pBdr>
           <w:top w:space="0" w:sz="0" w:val="nil"/>
@@ -1102,6 +1123,7 @@
     </w:p>
     <w:p>
       <w:pPr>
+        <w:pageBreakBefore w:val="0"/>
         <w:spacing w:after="0" w:line="240" w:lineRule="auto"/>
         <w:rPr>
           <w:rFonts w:ascii="Arial" w:cs="Arial" w:eastAsia="Arial" w:hAnsi="Arial"/>
@@ -1123,6 +1145,7 @@
     </w:p>
     <w:p>
       <w:pPr>
+        <w:pageBreakBefore w:val="0"/>
         <w:spacing w:after="0" w:line="240" w:lineRule="auto"/>
         <w:ind w:firstLine="360"/>
         <w:rPr>
@@ -1151,6 +1174,7 @@
       <w:pPr>
         <w:keepNext w:val="0"/>
         <w:keepLines w:val="0"/>
+        <w:pageBreakBefore w:val="0"/>
         <w:widowControl w:val="1"/>
         <w:numPr>
           <w:ilvl w:val="0"/>
@@ -1201,6 +1225,7 @@
     </w:p>
     <w:p>
       <w:pPr>
+        <w:pageBreakBefore w:val="0"/>
         <w:spacing w:after="0" w:line="240" w:lineRule="auto"/>
         <w:rPr>
           <w:rFonts w:ascii="Arial" w:cs="Arial" w:eastAsia="Arial" w:hAnsi="Arial"/>
@@ -1217,6 +1242,7 @@
     </w:p>
     <w:p>
       <w:pPr>
+        <w:pageBreakBefore w:val="0"/>
         <w:spacing w:after="0" w:line="240" w:lineRule="auto"/>
         <w:ind w:firstLine="360"/>
         <w:rPr>
@@ -1245,6 +1271,7 @@
       <w:pPr>
         <w:keepNext w:val="0"/>
         <w:keepLines w:val="0"/>
+        <w:pageBreakBefore w:val="0"/>
         <w:widowControl w:val="1"/>
         <w:numPr>
           <w:ilvl w:val="0"/>
@@ -1297,6 +1324,7 @@
       <w:pPr>
         <w:keepNext w:val="0"/>
         <w:keepLines w:val="0"/>
+        <w:pageBreakBefore w:val="0"/>
         <w:widowControl w:val="1"/>
         <w:pBdr>
           <w:top w:space="0" w:sz="0" w:val="nil"/>
@@ -1333,6 +1361,7 @@
       <w:pPr>
         <w:keepNext w:val="0"/>
         <w:keepLines w:val="0"/>
+        <w:pageBreakBefore w:val="0"/>
         <w:widowControl w:val="1"/>
         <w:pBdr>
           <w:top w:space="0" w:sz="0" w:val="nil"/>
@@ -1406,6 +1435,7 @@
       <w:pPr>
         <w:keepNext w:val="0"/>
         <w:keepLines w:val="0"/>
+        <w:pageBreakBefore w:val="0"/>
         <w:widowControl w:val="1"/>
         <w:numPr>
           <w:ilvl w:val="0"/>
@@ -1458,6 +1488,7 @@
     </w:p>
     <w:p>
       <w:pPr>
+        <w:pageBreakBefore w:val="0"/>
         <w:spacing w:after="0" w:line="240" w:lineRule="auto"/>
         <w:rPr>
           <w:rFonts w:ascii="Arial" w:cs="Arial" w:eastAsia="Arial" w:hAnsi="Arial"/>
@@ -1474,6 +1505,7 @@
     </w:p>
     <w:p>
       <w:pPr>
+        <w:pageBreakBefore w:val="0"/>
         <w:spacing w:after="0" w:line="240" w:lineRule="auto"/>
         <w:ind w:firstLine="360"/>
         <w:rPr>
@@ -1500,6 +1532,7 @@
     </w:p>
     <w:p>
       <w:pPr>
+        <w:pageBreakBefore w:val="0"/>
         <w:widowControl w:val="1"/>
         <w:numPr>
           <w:ilvl w:val="0"/>
@@ -1529,6 +1562,7 @@
       <w:pPr>
         <w:keepNext w:val="0"/>
         <w:keepLines w:val="0"/>
+        <w:pageBreakBefore w:val="0"/>
         <w:widowControl w:val="1"/>
         <w:numPr>
           <w:ilvl w:val="0"/>
@@ -1581,6 +1615,7 @@
       <w:pPr>
         <w:keepNext w:val="0"/>
         <w:keepLines w:val="0"/>
+        <w:pageBreakBefore w:val="0"/>
         <w:widowControl w:val="1"/>
         <w:numPr>
           <w:ilvl w:val="0"/>
@@ -1633,6 +1668,7 @@
       <w:pPr>
         <w:keepNext w:val="0"/>
         <w:keepLines w:val="0"/>
+        <w:pageBreakBefore w:val="0"/>
         <w:widowControl w:val="1"/>
         <w:numPr>
           <w:ilvl w:val="0"/>
@@ -1690,6 +1726,7 @@
       <w:pPr>
         <w:keepNext w:val="0"/>
         <w:keepLines w:val="0"/>
+        <w:pageBreakBefore w:val="0"/>
         <w:widowControl w:val="1"/>
         <w:numPr>
           <w:ilvl w:val="0"/>
@@ -1745,6 +1782,7 @@
     </w:p>
     <w:p>
       <w:pPr>
+        <w:pageBreakBefore w:val="0"/>
         <w:spacing w:after="0" w:line="240" w:lineRule="auto"/>
         <w:rPr>
           <w:rFonts w:ascii="Arial" w:cs="Arial" w:eastAsia="Arial" w:hAnsi="Arial"/>
@@ -1761,6 +1799,7 @@
     </w:p>
     <w:p>
       <w:pPr>
+        <w:pageBreakBefore w:val="0"/>
         <w:spacing w:after="0" w:line="240" w:lineRule="auto"/>
         <w:ind w:firstLine="360"/>
         <w:rPr>
@@ -1792,6 +1831,7 @@
     </w:p>
     <w:p>
       <w:pPr>
+        <w:pageBreakBefore w:val="0"/>
         <w:widowControl w:val="1"/>
         <w:numPr>
           <w:ilvl w:val="0"/>
@@ -1813,6 +1853,7 @@
     </w:p>
     <w:p>
       <w:pPr>
+        <w:pageBreakBefore w:val="0"/>
         <w:widowControl w:val="1"/>
         <w:numPr>
           <w:ilvl w:val="0"/>
@@ -1834,6 +1875,7 @@
     </w:p>
     <w:p>
       <w:pPr>
+        <w:pageBreakBefore w:val="0"/>
         <w:widowControl w:val="1"/>
         <w:numPr>
           <w:ilvl w:val="0"/>
@@ -1856,6 +1898,7 @@
     </w:p>
     <w:p>
       <w:pPr>
+        <w:pageBreakBefore w:val="0"/>
         <w:widowControl w:val="1"/>
         <w:numPr>
           <w:ilvl w:val="0"/>
@@ -1878,6 +1921,7 @@
     </w:p>
     <w:p>
       <w:pPr>
+        <w:pageBreakBefore w:val="0"/>
         <w:widowControl w:val="1"/>
         <w:numPr>
           <w:ilvl w:val="0"/>
@@ -1900,6 +1944,7 @@
     </w:p>
     <w:p>
       <w:pPr>
+        <w:pageBreakBefore w:val="0"/>
         <w:spacing w:after="0" w:line="240" w:lineRule="auto"/>
         <w:rPr>
           <w:rFonts w:ascii="Arial" w:cs="Arial" w:eastAsia="Arial" w:hAnsi="Arial"/>
@@ -1916,6 +1961,7 @@
     </w:p>
     <w:p>
       <w:pPr>
+        <w:pageBreakBefore w:val="0"/>
         <w:spacing w:after="0" w:line="240" w:lineRule="auto"/>
         <w:ind w:firstLine="360"/>
         <w:rPr>
@@ -1940,6 +1986,7 @@
     </w:p>
     <w:p>
       <w:pPr>
+        <w:pageBreakBefore w:val="0"/>
         <w:widowControl w:val="1"/>
         <w:numPr>
           <w:ilvl w:val="0"/>
@@ -1961,6 +2008,7 @@
     </w:p>
     <w:p>
       <w:pPr>
+        <w:pageBreakBefore w:val="0"/>
         <w:widowControl w:val="1"/>
         <w:numPr>
           <w:ilvl w:val="0"/>
@@ -1982,6 +2030,7 @@
     </w:p>
     <w:p>
       <w:pPr>
+        <w:pageBreakBefore w:val="0"/>
         <w:widowControl w:val="1"/>
         <w:numPr>
           <w:ilvl w:val="0"/>
@@ -2004,6 +2053,7 @@
     </w:p>
     <w:p>
       <w:pPr>
+        <w:pageBreakBefore w:val="0"/>
         <w:widowControl w:val="1"/>
         <w:numPr>
           <w:ilvl w:val="0"/>
@@ -2026,6 +2076,7 @@
     </w:p>
     <w:p>
       <w:pPr>
+        <w:pageBreakBefore w:val="0"/>
         <w:widowControl w:val="1"/>
         <w:numPr>
           <w:ilvl w:val="0"/>
@@ -2048,6 +2099,7 @@
     </w:p>
     <w:p>
       <w:pPr>
+        <w:pageBreakBefore w:val="0"/>
         <w:widowControl w:val="1"/>
         <w:numPr>
           <w:ilvl w:val="0"/>
@@ -2075,6 +2127,7 @@
     </w:p>
     <w:p>
       <w:pPr>
+        <w:pageBreakBefore w:val="0"/>
         <w:widowControl w:val="1"/>
         <w:spacing w:after="0" w:line="240" w:lineRule="auto"/>
         <w:rPr>
@@ -2089,6 +2142,7 @@
     </w:p>
     <w:p>
       <w:pPr>
+        <w:pageBreakBefore w:val="0"/>
         <w:spacing w:after="0" w:line="240" w:lineRule="auto"/>
         <w:rPr>
           <w:rFonts w:ascii="Arial" w:cs="Arial" w:eastAsia="Arial" w:hAnsi="Arial"/>
@@ -2110,6 +2164,7 @@
     </w:p>
     <w:p>
       <w:pPr>
+        <w:pageBreakBefore w:val="0"/>
         <w:spacing w:after="0" w:line="240" w:lineRule="auto"/>
         <w:ind w:firstLine="360"/>
         <w:rPr>
@@ -2138,6 +2193,7 @@
       <w:pPr>
         <w:keepNext w:val="0"/>
         <w:keepLines w:val="0"/>
+        <w:pageBreakBefore w:val="0"/>
         <w:widowControl w:val="1"/>
         <w:numPr>
           <w:ilvl w:val="0"/>
@@ -2190,6 +2246,7 @@
       <w:pPr>
         <w:keepNext w:val="0"/>
         <w:keepLines w:val="0"/>
+        <w:pageBreakBefore w:val="0"/>
         <w:widowControl w:val="1"/>
         <w:numPr>
           <w:ilvl w:val="0"/>
@@ -2242,6 +2299,7 @@
       <w:pPr>
         <w:keepNext w:val="0"/>
         <w:keepLines w:val="0"/>
+        <w:pageBreakBefore w:val="0"/>
         <w:widowControl w:val="1"/>
         <w:numPr>
           <w:ilvl w:val="0"/>
@@ -2297,6 +2355,7 @@
     </w:p>
     <w:p>
       <w:pPr>
+        <w:pageBreakBefore w:val="0"/>
         <w:spacing w:after="0" w:line="240" w:lineRule="auto"/>
         <w:rPr>
           <w:rFonts w:ascii="Arial" w:cs="Arial" w:eastAsia="Arial" w:hAnsi="Arial"/>
@@ -2313,6 +2372,7 @@
     </w:p>
     <w:p>
       <w:pPr>
+        <w:pageBreakBefore w:val="0"/>
         <w:spacing w:after="0" w:line="240" w:lineRule="auto"/>
         <w:ind w:firstLine="360"/>
         <w:rPr>
@@ -2347,6 +2407,7 @@
       <w:pPr>
         <w:keepNext w:val="0"/>
         <w:keepLines w:val="0"/>
+        <w:pageBreakBefore w:val="0"/>
         <w:widowControl w:val="1"/>
         <w:numPr>
           <w:ilvl w:val="0"/>
@@ -2404,6 +2465,7 @@
       <w:pPr>
         <w:keepNext w:val="0"/>
         <w:keepLines w:val="0"/>
+        <w:pageBreakBefore w:val="0"/>
         <w:widowControl w:val="1"/>
         <w:numPr>
           <w:ilvl w:val="0"/>
@@ -2461,6 +2523,7 @@
       <w:pPr>
         <w:keepNext w:val="0"/>
         <w:keepLines w:val="0"/>
+        <w:pageBreakBefore w:val="0"/>
         <w:widowControl w:val="1"/>
         <w:numPr>
           <w:ilvl w:val="0"/>
@@ -2516,6 +2579,7 @@
     </w:p>
     <w:p>
       <w:pPr>
+        <w:pageBreakBefore w:val="0"/>
         <w:spacing w:after="0" w:line="240" w:lineRule="auto"/>
         <w:rPr>
           <w:rFonts w:ascii="Arial" w:cs="Arial" w:eastAsia="Arial" w:hAnsi="Arial"/>
@@ -2532,6 +2596,7 @@
     </w:p>
     <w:p>
       <w:pPr>
+        <w:pageBreakBefore w:val="0"/>
         <w:spacing w:after="0" w:line="240" w:lineRule="auto"/>
         <w:ind w:firstLine="360"/>
         <w:rPr>
@@ -2562,6 +2627,7 @@
       <w:pPr>
         <w:keepNext w:val="0"/>
         <w:keepLines w:val="0"/>
+        <w:pageBreakBefore w:val="0"/>
         <w:widowControl w:val="1"/>
         <w:numPr>
           <w:ilvl w:val="0"/>
@@ -2614,6 +2680,7 @@
       <w:pPr>
         <w:keepNext w:val="0"/>
         <w:keepLines w:val="0"/>
+        <w:pageBreakBefore w:val="0"/>
         <w:widowControl w:val="1"/>
         <w:numPr>
           <w:ilvl w:val="0"/>
@@ -2666,6 +2733,7 @@
     </w:p>
     <w:p>
       <w:pPr>
+        <w:pageBreakBefore w:val="0"/>
         <w:spacing w:after="0" w:line="240" w:lineRule="auto"/>
         <w:rPr>
           <w:rFonts w:ascii="Arial" w:cs="Arial" w:eastAsia="Arial" w:hAnsi="Arial"/>
@@ -2682,6 +2750,7 @@
     </w:p>
     <w:p>
       <w:pPr>
+        <w:pageBreakBefore w:val="0"/>
         <w:spacing w:after="0" w:line="240" w:lineRule="auto"/>
         <w:ind w:firstLine="360"/>
         <w:rPr>
@@ -2717,6 +2786,7 @@
     </w:p>
     <w:p>
       <w:pPr>
+        <w:pageBreakBefore w:val="0"/>
         <w:widowControl w:val="1"/>
         <w:numPr>
           <w:ilvl w:val="0"/>
@@ -2740,6 +2810,7 @@
     </w:p>
     <w:p>
       <w:pPr>
+        <w:pageBreakBefore w:val="0"/>
         <w:widowControl w:val="1"/>
         <w:numPr>
           <w:ilvl w:val="0"/>
@@ -2764,6 +2835,7 @@
     </w:p>
     <w:p>
       <w:pPr>
+        <w:pageBreakBefore w:val="0"/>
         <w:widowControl w:val="1"/>
         <w:numPr>
           <w:ilvl w:val="0"/>
@@ -2793,6 +2865,7 @@
     </w:p>
     <w:p>
       <w:pPr>
+        <w:pageBreakBefore w:val="0"/>
         <w:spacing w:after="0" w:line="240" w:lineRule="auto"/>
         <w:rPr>
           <w:rFonts w:ascii="Arial" w:cs="Arial" w:eastAsia="Arial" w:hAnsi="Arial"/>
@@ -2809,6 +2882,7 @@
     </w:p>
     <w:p>
       <w:pPr>
+        <w:pageBreakBefore w:val="0"/>
         <w:spacing w:after="0" w:line="240" w:lineRule="auto"/>
         <w:ind w:firstLine="360"/>
         <w:rPr>
@@ -2832,11 +2906,12 @@
         <w:tab/>
         <w:t xml:space="preserve">      </w:t>
         <w:tab/>
-        <w:t xml:space="preserve">Summer 2019</w:t>
-      </w:r>
-    </w:p>
-    <w:p>
-      <w:pPr>
+        <w:t xml:space="preserve">          Current</w:t>
+      </w:r>
+    </w:p>
+    <w:p>
+      <w:pPr>
+        <w:pageBreakBefore w:val="0"/>
         <w:widowControl w:val="1"/>
         <w:numPr>
           <w:ilvl w:val="0"/>
@@ -2858,6 +2933,7 @@
     </w:p>
     <w:p>
       <w:pPr>
+        <w:pageBreakBefore w:val="0"/>
         <w:widowControl w:val="1"/>
         <w:numPr>
           <w:ilvl w:val="0"/>
@@ -2879,6 +2955,7 @@
     </w:p>
     <w:p>
       <w:pPr>
+        <w:pageBreakBefore w:val="0"/>
         <w:widowControl w:val="1"/>
         <w:numPr>
           <w:ilvl w:val="0"/>
@@ -2900,6 +2977,7 @@
     </w:p>
     <w:p>
       <w:pPr>
+        <w:pageBreakBefore w:val="0"/>
         <w:widowControl w:val="1"/>
         <w:numPr>
           <w:ilvl w:val="0"/>
@@ -2921,6 +2999,7 @@
     </w:p>
     <w:p>
       <w:pPr>
+        <w:pageBreakBefore w:val="0"/>
         <w:spacing w:after="0" w:lineRule="auto"/>
         <w:rPr>
           <w:rFonts w:ascii="Arial" w:cs="Arial" w:eastAsia="Arial" w:hAnsi="Arial"/>
@@ -2937,6 +3016,7 @@
     </w:p>
     <w:p>
       <w:pPr>
+        <w:pageBreakBefore w:val="0"/>
         <w:spacing w:after="0" w:lineRule="auto"/>
         <w:rPr>
           <w:rFonts w:ascii="Arial" w:cs="Arial" w:eastAsia="Arial" w:hAnsi="Arial"/>
@@ -2958,6 +3038,7 @@
     </w:p>
     <w:p>
       <w:pPr>
+        <w:pageBreakBefore w:val="0"/>
         <w:spacing w:after="0" w:lineRule="auto"/>
         <w:ind w:firstLine="720"/>
         <w:rPr>
@@ -2990,6 +3071,7 @@
     </w:p>
     <w:p>
       <w:pPr>
+        <w:pageBreakBefore w:val="0"/>
         <w:spacing w:after="0" w:lineRule="auto"/>
         <w:ind w:firstLine="720"/>
         <w:rPr>
@@ -3022,6 +3104,7 @@
     </w:p>
     <w:p>
       <w:pPr>
+        <w:pageBreakBefore w:val="0"/>
         <w:spacing w:after="0" w:lineRule="auto"/>
         <w:ind w:firstLine="720"/>
         <w:rPr>
@@ -3549,6 +3632,7 @@
     <w:pPr>
       <w:keepNext w:val="1"/>
       <w:keepLines w:val="1"/>
+      <w:pageBreakBefore w:val="0"/>
       <w:spacing w:after="120" w:before="480" w:lineRule="auto"/>
     </w:pPr>
     <w:rPr>
@@ -3564,6 +3648,7 @@
     <w:pPr>
       <w:keepNext w:val="1"/>
       <w:keepLines w:val="1"/>
+      <w:pageBreakBefore w:val="0"/>
       <w:spacing w:after="80" w:before="360" w:lineRule="auto"/>
     </w:pPr>
     <w:rPr>
@@ -3579,6 +3664,7 @@
     <w:pPr>
       <w:keepNext w:val="1"/>
       <w:keepLines w:val="1"/>
+      <w:pageBreakBefore w:val="0"/>
       <w:spacing w:after="80" w:before="280" w:lineRule="auto"/>
     </w:pPr>
     <w:rPr>
@@ -3594,6 +3680,7 @@
     <w:pPr>
       <w:keepNext w:val="1"/>
       <w:keepLines w:val="1"/>
+      <w:pageBreakBefore w:val="0"/>
       <w:spacing w:after="40" w:before="240" w:lineRule="auto"/>
     </w:pPr>
     <w:rPr>
@@ -3609,6 +3696,7 @@
     <w:pPr>
       <w:keepNext w:val="1"/>
       <w:keepLines w:val="1"/>
+      <w:pageBreakBefore w:val="0"/>
       <w:spacing w:after="40" w:before="220" w:lineRule="auto"/>
     </w:pPr>
     <w:rPr>
@@ -3624,6 +3712,7 @@
     <w:pPr>
       <w:keepNext w:val="1"/>
       <w:keepLines w:val="1"/>
+      <w:pageBreakBefore w:val="0"/>
       <w:spacing w:after="40" w:before="200" w:lineRule="auto"/>
     </w:pPr>
     <w:rPr>
@@ -3639,6 +3728,7 @@
     <w:pPr>
       <w:keepNext w:val="1"/>
       <w:keepLines w:val="1"/>
+      <w:pageBreakBefore w:val="0"/>
       <w:spacing w:after="120" w:before="480" w:lineRule="auto"/>
     </w:pPr>
     <w:rPr>
@@ -3827,6 +3917,7 @@
     <w:pPr>
       <w:keepNext w:val="1"/>
       <w:keepLines w:val="1"/>
+      <w:pageBreakBefore w:val="0"/>
       <w:spacing w:after="80" w:before="360" w:lineRule="auto"/>
     </w:pPr>
     <w:rPr>
@@ -4137,7 +4228,7 @@
 
 <file path=customXML/item1.xml><?xml version="1.0" encoding="utf-8"?>
 <go:gDocsCustomXmlDataStorage xmlns:go="http://customooxmlschemas.google.com/" xmlns:r="http://schemas.openxmlformats.org/officeDocument/2006/relationships">
-  <go:docsCustomData xmlns:go="http://customooxmlschemas.google.com/" roundtripDataSignature="AMtx7mgnCNU2ZuMDtUSNrSEpFYGuiO8RKw==">AMUW2mW9BWoSNVpkuCtYHOiUgpU8OBmRfPL85wKaAdxm/pL9+KUwaRPoOukFp/8RZkkWvpS7AxlIFL0tjW6TEdFt8ggcnbMaz/OHCtauEEwzJX0T/3DbTwsh240Qai+QxNRzAjaunAjIKmVfB2v3YgO7IHtpIeUR3NUzddl/3tDWecGWWJ2LjsvKUVn++rynMwOhA1PvwKkA</go:docsCustomData>
+  <go:docsCustomData xmlns:go="http://customooxmlschemas.google.com/" roundtripDataSignature="AMtx7mgnCNU2ZuMDtUSNrSEpFYGuiO8RKw==">AMUW2mVY7wdCFgHqNPVrDyF4NWztzC9cQPhAHogYeM4R6rNZAKrirc5tWORXYtt5qXiBA/03XYF/Fx/1IOUO1DGiroTbJ0QdaYimqcz62yIRdWfCsoiHNqnKtFfeT4uQwFxx8eiUyOjissh5DDdzL0BPfs4ozrIFtm7OpFnfqXwmWe740JgzbA3hCFmnsElgdgbGuSar8YuM</go:docsCustomData>
 </go:gDocsCustomXmlDataStorage>
 </file>
 

</xml_diff>